<commit_message>
update lại thiết kế giao diện
</commit_message>
<xml_diff>
--- a/Document/7-ThietKeGiaoDien v2.0.docx
+++ b/Document/7-ThietKeGiaoDien v2.0.docx
@@ -2991,7 +2991,7 @@
               <w:rPr>
                 <w:lang w:val="en-US"/>
               </w:rPr>
-              <w:t>Hóa</w:t>
+              <w:t>Màn</w:t>
             </w:r>
             <w:proofErr w:type="spellEnd"/>
             <w:r>
@@ -3005,7 +3005,35 @@
               <w:rPr>
                 <w:lang w:val="en-US"/>
               </w:rPr>
-              <w:t>đơn</w:t>
+              <w:t>hình</w:t>
+            </w:r>
+            <w:proofErr w:type="spellEnd"/>
+            <w:r>
+              <w:rPr>
+                <w:lang w:val="en-US"/>
+              </w:rPr>
+              <w:t xml:space="preserve"> </w:t>
+            </w:r>
+            <w:proofErr w:type="spellStart"/>
+            <w:r>
+              <w:rPr>
+                <w:lang w:val="en-US"/>
+              </w:rPr>
+              <w:t>sản</w:t>
+            </w:r>
+            <w:proofErr w:type="spellEnd"/>
+            <w:r>
+              <w:rPr>
+                <w:lang w:val="en-US"/>
+              </w:rPr>
+              <w:t xml:space="preserve"> </w:t>
+            </w:r>
+            <w:proofErr w:type="spellStart"/>
+            <w:r>
+              <w:rPr>
+                <w:lang w:val="en-US"/>
+              </w:rPr>
+              <w:t>phẩm</w:t>
             </w:r>
             <w:proofErr w:type="spellEnd"/>
           </w:p>
@@ -3055,7 +3083,7 @@
               <w:rPr>
                 <w:lang w:val="en-US"/>
               </w:rPr>
-              <w:t>hóa</w:t>
+              <w:t>hiển</w:t>
             </w:r>
             <w:proofErr w:type="spellEnd"/>
             <w:r>
@@ -3069,7 +3097,49 @@
               <w:rPr>
                 <w:lang w:val="en-US"/>
               </w:rPr>
-              <w:t>đơn</w:t>
+              <w:t>thị</w:t>
+            </w:r>
+            <w:proofErr w:type="spellEnd"/>
+            <w:r>
+              <w:rPr>
+                <w:lang w:val="en-US"/>
+              </w:rPr>
+              <w:t xml:space="preserve"> </w:t>
+            </w:r>
+            <w:proofErr w:type="spellStart"/>
+            <w:r>
+              <w:rPr>
+                <w:lang w:val="en-US"/>
+              </w:rPr>
+              <w:t>các</w:t>
+            </w:r>
+            <w:proofErr w:type="spellEnd"/>
+            <w:r>
+              <w:rPr>
+                <w:lang w:val="en-US"/>
+              </w:rPr>
+              <w:t xml:space="preserve"> </w:t>
+            </w:r>
+            <w:proofErr w:type="spellStart"/>
+            <w:r>
+              <w:rPr>
+                <w:lang w:val="en-US"/>
+              </w:rPr>
+              <w:t>sản</w:t>
+            </w:r>
+            <w:proofErr w:type="spellEnd"/>
+            <w:r>
+              <w:rPr>
+                <w:lang w:val="en-US"/>
+              </w:rPr>
+              <w:t xml:space="preserve"> </w:t>
+            </w:r>
+            <w:proofErr w:type="spellStart"/>
+            <w:r>
+              <w:rPr>
+                <w:lang w:val="en-US"/>
+              </w:rPr>
+              <w:t>phẩm</w:t>
             </w:r>
             <w:proofErr w:type="spellEnd"/>
           </w:p>
@@ -3113,7 +3183,7 @@
               <w:rPr>
                 <w:lang w:val="en-US"/>
               </w:rPr>
-              <w:t>Thống</w:t>
+              <w:t>Màn</w:t>
             </w:r>
             <w:proofErr w:type="spellEnd"/>
             <w:r>
@@ -3127,7 +3197,35 @@
               <w:rPr>
                 <w:lang w:val="en-US"/>
               </w:rPr>
-              <w:t>kê</w:t>
+              <w:t>hình</w:t>
+            </w:r>
+            <w:proofErr w:type="spellEnd"/>
+            <w:r>
+              <w:rPr>
+                <w:lang w:val="en-US"/>
+              </w:rPr>
+              <w:t xml:space="preserve"> </w:t>
+            </w:r>
+            <w:proofErr w:type="spellStart"/>
+            <w:r>
+              <w:rPr>
+                <w:lang w:val="en-US"/>
+              </w:rPr>
+              <w:t>phân</w:t>
+            </w:r>
+            <w:proofErr w:type="spellEnd"/>
+            <w:r>
+              <w:rPr>
+                <w:lang w:val="en-US"/>
+              </w:rPr>
+              <w:t xml:space="preserve"> </w:t>
+            </w:r>
+            <w:proofErr w:type="spellStart"/>
+            <w:r>
+              <w:rPr>
+                <w:lang w:val="en-US"/>
+              </w:rPr>
+              <w:t>loại</w:t>
             </w:r>
             <w:proofErr w:type="spellEnd"/>
           </w:p>
@@ -3177,7 +3275,7 @@
               <w:rPr>
                 <w:lang w:val="en-US"/>
               </w:rPr>
-              <w:t>thống</w:t>
+              <w:t>phân</w:t>
             </w:r>
             <w:proofErr w:type="spellEnd"/>
             <w:r>
@@ -3191,8 +3289,66 @@
               <w:rPr>
                 <w:lang w:val="en-US"/>
               </w:rPr>
-              <w:t>kê</w:t>
-            </w:r>
+              <w:t>loại</w:t>
+            </w:r>
+            <w:proofErr w:type="spellEnd"/>
+            <w:r>
+              <w:rPr>
+                <w:lang w:val="en-US"/>
+              </w:rPr>
+              <w:t xml:space="preserve"> </w:t>
+            </w:r>
+            <w:proofErr w:type="spellStart"/>
+            <w:r>
+              <w:rPr>
+                <w:lang w:val="en-US"/>
+              </w:rPr>
+              <w:t>các</w:t>
+            </w:r>
+            <w:proofErr w:type="spellEnd"/>
+            <w:r>
+              <w:rPr>
+                <w:lang w:val="en-US"/>
+              </w:rPr>
+              <w:t xml:space="preserve"> </w:t>
+            </w:r>
+            <w:proofErr w:type="spellStart"/>
+            <w:r>
+              <w:rPr>
+                <w:lang w:val="en-US"/>
+              </w:rPr>
+              <w:t>nhóm</w:t>
+            </w:r>
+            <w:proofErr w:type="spellEnd"/>
+            <w:r>
+              <w:rPr>
+                <w:lang w:val="en-US"/>
+              </w:rPr>
+              <w:t xml:space="preserve"> </w:t>
+            </w:r>
+            <w:proofErr w:type="spellStart"/>
+            <w:r>
+              <w:rPr>
+                <w:lang w:val="en-US"/>
+              </w:rPr>
+              <w:t>sản</w:t>
+            </w:r>
+            <w:proofErr w:type="spellEnd"/>
+            <w:r>
+              <w:rPr>
+                <w:lang w:val="en-US"/>
+              </w:rPr>
+              <w:t xml:space="preserve"> </w:t>
+            </w:r>
+            <w:proofErr w:type="spellStart"/>
+            <w:r>
+              <w:rPr>
+                <w:lang w:val="en-US"/>
+              </w:rPr>
+              <w:t>phẩm</w:t>
+            </w:r>
+            <w:bookmarkStart w:id="2" w:name="_GoBack"/>
+            <w:bookmarkEnd w:id="2"/>
             <w:proofErr w:type="spellEnd"/>
           </w:p>
         </w:tc>
@@ -3504,8 +3660,8 @@
         <w:spacing w:line="360" w:lineRule="auto"/>
         <w:jc w:val="both"/>
       </w:pPr>
-      <w:bookmarkStart w:id="2" w:name="_Toc176926926"/>
-      <w:bookmarkStart w:id="3" w:name="_Toc10665772"/>
+      <w:bookmarkStart w:id="3" w:name="_Toc176926926"/>
+      <w:bookmarkStart w:id="4" w:name="_Toc10665772"/>
       <w:r>
         <w:t xml:space="preserve">Mô </w:t>
       </w:r>
@@ -3545,8 +3701,8 @@
       <w:r>
         <w:t>hình</w:t>
       </w:r>
-      <w:bookmarkEnd w:id="2"/>
       <w:bookmarkEnd w:id="3"/>
+      <w:bookmarkEnd w:id="4"/>
       <w:proofErr w:type="spellEnd"/>
     </w:p>
     <w:p>
@@ -3560,8 +3716,8 @@
           <w:lang w:val="en-US"/>
         </w:rPr>
       </w:pPr>
-      <w:bookmarkStart w:id="4" w:name="_Toc176926927"/>
-      <w:bookmarkStart w:id="5" w:name="_Toc10665773"/>
+      <w:bookmarkStart w:id="5" w:name="_Toc176926927"/>
+      <w:bookmarkStart w:id="6" w:name="_Toc10665773"/>
       <w:proofErr w:type="spellStart"/>
       <w:r>
         <w:rPr>
@@ -3598,7 +3754,7 @@
         </w:rPr>
         <w:t xml:space="preserve"> </w:t>
       </w:r>
-      <w:bookmarkEnd w:id="4"/>
+      <w:bookmarkEnd w:id="5"/>
       <w:proofErr w:type="spellStart"/>
       <w:r>
         <w:rPr>
@@ -3626,7 +3782,7 @@
         </w:rPr>
         <w:t>kí</w:t>
       </w:r>
-      <w:bookmarkEnd w:id="5"/>
+      <w:bookmarkEnd w:id="6"/>
       <w:proofErr w:type="spellEnd"/>
     </w:p>
     <w:p>
@@ -3749,21 +3905,7 @@
         <w:rPr>
           <w:lang w:val="en-US"/>
         </w:rPr>
-        <w:t xml:space="preserve"> </w:t>
-      </w:r>
-      <w:proofErr w:type="spellStart"/>
-      <w:r>
-        <w:rPr>
-          <w:lang w:val="en-US"/>
-        </w:rPr>
-        <w:t>tên</w:t>
-      </w:r>
-      <w:proofErr w:type="spellEnd"/>
-      <w:r>
-        <w:rPr>
-          <w:lang w:val="en-US"/>
-        </w:rPr>
-        <w:t xml:space="preserve"> </w:t>
+        <w:t xml:space="preserve"> tên </w:t>
       </w:r>
       <w:proofErr w:type="spellStart"/>
       <w:r>
@@ -4212,16 +4354,8 @@
         <w:rPr>
           <w:lang w:val="en-US"/>
         </w:rPr>
-        <w:t xml:space="preserve"> </w:t>
-      </w:r>
-      <w:proofErr w:type="spellStart"/>
-      <w:r>
-        <w:rPr>
-          <w:lang w:val="en-US"/>
-        </w:rPr>
-        <w:t>kí</w:t>
-      </w:r>
-      <w:proofErr w:type="spellEnd"/>
+        <w:t xml:space="preserve"> kí</w:t>
+      </w:r>
       <w:r>
         <w:rPr>
           <w:lang w:val="en-US"/>
@@ -4310,16 +4444,8 @@
         <w:rPr>
           <w:lang w:val="en-US"/>
         </w:rPr>
-        <w:t xml:space="preserve"> </w:t>
-      </w:r>
-      <w:proofErr w:type="spellStart"/>
-      <w:r>
-        <w:rPr>
-          <w:lang w:val="en-US"/>
-        </w:rPr>
-        <w:t>bỏ</w:t>
-      </w:r>
-      <w:proofErr w:type="spellEnd"/>
+        <w:t xml:space="preserve"> bỏ</w:t>
+      </w:r>
       <w:r>
         <w:rPr>
           <w:lang w:val="en-US"/>
@@ -5689,8 +5815,8 @@
           <w:lang w:val="en-US"/>
         </w:rPr>
       </w:pPr>
-      <w:bookmarkStart w:id="6" w:name="_Toc176926928"/>
-      <w:bookmarkStart w:id="7" w:name="_Toc10665774"/>
+      <w:bookmarkStart w:id="7" w:name="_Toc176926928"/>
+      <w:bookmarkStart w:id="8" w:name="_Toc10665774"/>
       <w:proofErr w:type="spellStart"/>
       <w:r>
         <w:rPr>
@@ -5728,7 +5854,7 @@
         </w:rPr>
         <w:t xml:space="preserve"> </w:t>
       </w:r>
-      <w:bookmarkEnd w:id="6"/>
+      <w:bookmarkEnd w:id="7"/>
       <w:proofErr w:type="spellStart"/>
       <w:r>
         <w:rPr>
@@ -5756,7 +5882,7 @@
         </w:rPr>
         <w:t>nhập</w:t>
       </w:r>
-      <w:bookmarkEnd w:id="7"/>
+      <w:bookmarkEnd w:id="8"/>
       <w:proofErr w:type="spellEnd"/>
     </w:p>
     <w:p>
@@ -6175,16 +6301,8 @@
         <w:rPr>
           <w:lang w:val="en-US"/>
         </w:rPr>
-        <w:t xml:space="preserve"> </w:t>
-      </w:r>
-      <w:proofErr w:type="spellStart"/>
-      <w:r>
-        <w:rPr>
-          <w:lang w:val="en-US"/>
-        </w:rPr>
-        <w:t>nhập</w:t>
-      </w:r>
-      <w:proofErr w:type="spellEnd"/>
+        <w:t xml:space="preserve"> nhập</w:t>
+      </w:r>
       <w:r>
         <w:rPr>
           <w:lang w:val="en-US"/>
@@ -6245,16 +6363,8 @@
         <w:rPr>
           <w:lang w:val="en-US"/>
         </w:rPr>
-        <w:t xml:space="preserve"> </w:t>
-      </w:r>
-      <w:proofErr w:type="spellStart"/>
-      <w:r>
-        <w:rPr>
-          <w:lang w:val="en-US"/>
-        </w:rPr>
-        <w:t>bỏ</w:t>
-      </w:r>
-      <w:proofErr w:type="spellEnd"/>
+        <w:t xml:space="preserve"> bỏ</w:t>
+      </w:r>
       <w:r>
         <w:rPr>
           <w:lang w:val="en-US"/>
@@ -6890,7 +7000,7 @@
           <w:lang w:val="en-US"/>
         </w:rPr>
       </w:pPr>
-      <w:bookmarkStart w:id="8" w:name="_Toc10665775"/>
+      <w:bookmarkStart w:id="9" w:name="_Toc10665775"/>
       <w:proofErr w:type="spellStart"/>
       <w:r>
         <w:rPr>
@@ -6937,7 +7047,7 @@
         </w:rPr>
         <w:t>chính</w:t>
       </w:r>
-      <w:bookmarkEnd w:id="8"/>
+      <w:bookmarkEnd w:id="9"/>
       <w:proofErr w:type="spellEnd"/>
     </w:p>
     <w:p>
@@ -7454,7 +7564,7 @@
           <w:lang w:val="en-US"/>
         </w:rPr>
       </w:pPr>
-      <w:bookmarkStart w:id="9" w:name="_Toc10665776"/>
+      <w:bookmarkStart w:id="10" w:name="_Toc10665776"/>
       <w:proofErr w:type="spellStart"/>
       <w:r>
         <w:rPr>
@@ -7491,7 +7601,7 @@
         </w:rPr>
         <w:t xml:space="preserve"> </w:t>
       </w:r>
-      <w:bookmarkEnd w:id="9"/>
+      <w:bookmarkEnd w:id="10"/>
       <w:proofErr w:type="spellStart"/>
       <w:r>
         <w:rPr>
@@ -7957,7 +8067,7 @@
           <w:lang w:val="en-US"/>
         </w:rPr>
       </w:pPr>
-      <w:bookmarkStart w:id="10" w:name="_Toc10665777"/>
+      <w:bookmarkStart w:id="11" w:name="_Toc10665777"/>
       <w:proofErr w:type="spellStart"/>
       <w:r>
         <w:rPr>
@@ -7995,7 +8105,7 @@
         </w:rPr>
         <w:t xml:space="preserve"> </w:t>
       </w:r>
-      <w:bookmarkEnd w:id="10"/>
+      <w:bookmarkEnd w:id="11"/>
       <w:proofErr w:type="spellStart"/>
       <w:r>
         <w:rPr>
@@ -8275,8 +8385,6 @@
         </w:rPr>
         <w:t>.</w:t>
       </w:r>
-      <w:bookmarkStart w:id="11" w:name="_GoBack"/>
-      <w:bookmarkEnd w:id="11"/>
     </w:p>
     <w:p>
       <w:pPr>
@@ -12984,7 +13092,7 @@
 </file>
 
 <file path=customXml/itemProps1.xml><?xml version="1.0" encoding="utf-8"?>
-<ds:datastoreItem xmlns:ds="http://schemas.openxmlformats.org/officeDocument/2006/customXml" ds:itemID="{F872F8F0-FE0C-4AB8-B1DF-39685EF5AC54}">
+<ds:datastoreItem xmlns:ds="http://schemas.openxmlformats.org/officeDocument/2006/customXml" ds:itemID="{32B99FB9-C33C-4645-9015-2AFB0BBF6C87}">
   <ds:schemaRefs>
     <ds:schemaRef ds:uri="http://schemas.openxmlformats.org/officeDocument/2006/bibliography"/>
   </ds:schemaRefs>

</xml_diff>

<commit_message>
update muc luc ThietKeGiaoDien
</commit_message>
<xml_diff>
--- a/Document/7-ThietKeGiaoDien v2.0.docx
+++ b/Document/7-ThietKeGiaoDien v2.0.docx
@@ -977,8 +977,6 @@
               </w:rPr>
               <w:t>05</w:t>
             </w:r>
-            <w:bookmarkStart w:id="0" w:name="_GoBack"/>
-            <w:bookmarkEnd w:id="0"/>
             <w:r>
               <w:rPr>
                 <w:rFonts w:eastAsia="SimSun"/>
@@ -1637,7 +1635,7 @@
         </w:rPr>
         <w:fldChar w:fldCharType="separate"/>
       </w:r>
-      <w:hyperlink w:anchor="_Toc10665771" w:history="1">
+      <w:hyperlink w:anchor="_Toc12173839" w:history="1">
         <w:r>
           <w:rPr>
             <w:rStyle w:val="Siuktni"/>
@@ -1681,7 +1679,7 @@
             <w:noProof/>
             <w:webHidden/>
           </w:rPr>
-          <w:instrText xml:space="preserve"> PAGEREF _Toc10665771 \h </w:instrText>
+          <w:instrText xml:space="preserve"> PAGEREF _Toc12173839 \h </w:instrText>
         </w:r>
         <w:r>
           <w:rPr>
@@ -1726,7 +1724,7 @@
           <w:lang w:val="en-US"/>
         </w:rPr>
       </w:pPr>
-      <w:hyperlink w:anchor="_Toc10665772" w:history="1">
+      <w:hyperlink w:anchor="_Toc12173840" w:history="1">
         <w:r>
           <w:rPr>
             <w:rStyle w:val="Siuktni"/>
@@ -1770,7 +1768,7 @@
             <w:noProof/>
             <w:webHidden/>
           </w:rPr>
-          <w:instrText xml:space="preserve"> PAGEREF _Toc10665772 \h </w:instrText>
+          <w:instrText xml:space="preserve"> PAGEREF _Toc12173840 \h </w:instrText>
         </w:r>
         <w:r>
           <w:rPr>
@@ -1815,7 +1813,7 @@
           <w:lang w:val="en-US"/>
         </w:rPr>
       </w:pPr>
-      <w:hyperlink w:anchor="_Toc10665773" w:history="1">
+      <w:hyperlink w:anchor="_Toc12173841" w:history="1">
         <w:r>
           <w:rPr>
             <w:rStyle w:val="Siuktni"/>
@@ -1863,7 +1861,7 @@
             <w:noProof/>
             <w:webHidden/>
           </w:rPr>
-          <w:instrText xml:space="preserve"> PAGEREF _Toc10665773 \h </w:instrText>
+          <w:instrText xml:space="preserve"> PAGEREF _Toc12173841 \h </w:instrText>
         </w:r>
         <w:r>
           <w:rPr>
@@ -1908,7 +1906,7 @@
           <w:lang w:val="en-US"/>
         </w:rPr>
       </w:pPr>
-      <w:hyperlink w:anchor="_Toc10665774" w:history="1">
+      <w:hyperlink w:anchor="_Toc12173842" w:history="1">
         <w:r>
           <w:rPr>
             <w:rStyle w:val="Siuktni"/>
@@ -1956,7 +1954,7 @@
             <w:noProof/>
             <w:webHidden/>
           </w:rPr>
-          <w:instrText xml:space="preserve"> PAGEREF _Toc10665774 \h </w:instrText>
+          <w:instrText xml:space="preserve"> PAGEREF _Toc12173842 \h </w:instrText>
         </w:r>
         <w:r>
           <w:rPr>
@@ -2001,7 +1999,7 @@
           <w:lang w:val="en-US"/>
         </w:rPr>
       </w:pPr>
-      <w:hyperlink w:anchor="_Toc10665775" w:history="1">
+      <w:hyperlink w:anchor="_Toc12173843" w:history="1">
         <w:r>
           <w:rPr>
             <w:rStyle w:val="Siuktni"/>
@@ -2049,100 +2047,7 @@
             <w:noProof/>
             <w:webHidden/>
           </w:rPr>
-          <w:instrText xml:space="preserve"> PAGEREF _Toc10665775 \h </w:instrText>
-        </w:r>
-        <w:r>
-          <w:rPr>
-            <w:noProof/>
-            <w:webHidden/>
-          </w:rPr>
-        </w:r>
-        <w:r>
-          <w:rPr>
-            <w:noProof/>
-            <w:webHidden/>
-          </w:rPr>
-          <w:fldChar w:fldCharType="separate"/>
-        </w:r>
-        <w:r>
-          <w:rPr>
-            <w:noProof/>
-            <w:webHidden/>
-          </w:rPr>
-          <w:t>4</w:t>
-        </w:r>
-        <w:r>
-          <w:rPr>
-            <w:noProof/>
-            <w:webHidden/>
-          </w:rPr>
-          <w:fldChar w:fldCharType="end"/>
-        </w:r>
-      </w:hyperlink>
-    </w:p>
-    <w:p>
-      <w:pPr>
-        <w:pStyle w:val="Mucluc2"/>
-        <w:tabs>
-          <w:tab w:val="left" w:pos="1000"/>
-        </w:tabs>
-        <w:rPr>
-          <w:rFonts w:asciiTheme="minorHAnsi" w:eastAsiaTheme="minorEastAsia" w:hAnsiTheme="minorHAnsi" w:cstheme="minorBidi"/>
-          <w:noProof/>
-          <w:sz w:val="22"/>
-          <w:szCs w:val="22"/>
-          <w:lang w:val="en-US"/>
-        </w:rPr>
-      </w:pPr>
-      <w:hyperlink w:anchor="_Toc10665776" w:history="1">
-        <w:r>
-          <w:rPr>
-            <w:rStyle w:val="Siuktni"/>
-            <w:i/>
-            <w:noProof/>
-            <w:lang w:val="en-US"/>
-          </w:rPr>
-          <w:t>2.4</w:t>
-        </w:r>
-        <w:r>
-          <w:rPr>
-            <w:rFonts w:asciiTheme="minorHAnsi" w:eastAsiaTheme="minorEastAsia" w:hAnsiTheme="minorHAnsi" w:cstheme="minorBidi"/>
-            <w:noProof/>
-            <w:sz w:val="22"/>
-            <w:szCs w:val="22"/>
-            <w:lang w:val="en-US"/>
-          </w:rPr>
-          <w:tab/>
-        </w:r>
-        <w:r>
-          <w:rPr>
-            <w:rStyle w:val="Siuktni"/>
-            <w:i/>
-            <w:noProof/>
-            <w:lang w:val="en-US"/>
-          </w:rPr>
-          <w:t>Màn hình Hóa đơn</w:t>
-        </w:r>
-        <w:r>
-          <w:rPr>
-            <w:noProof/>
-            <w:webHidden/>
-          </w:rPr>
-          <w:tab/>
-        </w:r>
-        <w:r>
-          <w:rPr>
-            <w:noProof/>
-            <w:webHidden/>
-          </w:rPr>
-          <w:fldChar w:fldCharType="begin"/>
-        </w:r>
-        <w:r>
-          <w:rPr>
-            <w:noProof/>
-            <w:webHidden/>
-          </w:rPr>
-          <w:instrText xml:space="preserve"> PAGEREF _Toc10665776 \h </w:instrText>
+          <w:instrText xml:space="preserve"> PAGEREF _Toc12173843 \h </w:instrText>
         </w:r>
         <w:r>
           <w:rPr>
@@ -2187,7 +2092,100 @@
           <w:lang w:val="en-US"/>
         </w:rPr>
       </w:pPr>
-      <w:hyperlink w:anchor="_Toc10665777" w:history="1">
+      <w:hyperlink w:anchor="_Toc12173844" w:history="1">
+        <w:r>
+          <w:rPr>
+            <w:rStyle w:val="Siuktni"/>
+            <w:i/>
+            <w:noProof/>
+            <w:lang w:val="en-US"/>
+          </w:rPr>
+          <w:t>2.4</w:t>
+        </w:r>
+        <w:r>
+          <w:rPr>
+            <w:rFonts w:asciiTheme="minorHAnsi" w:eastAsiaTheme="minorEastAsia" w:hAnsiTheme="minorHAnsi" w:cstheme="minorBidi"/>
+            <w:noProof/>
+            <w:sz w:val="22"/>
+            <w:szCs w:val="22"/>
+            <w:lang w:val="en-US"/>
+          </w:rPr>
+          <w:tab/>
+        </w:r>
+        <w:r>
+          <w:rPr>
+            <w:rStyle w:val="Siuktni"/>
+            <w:i/>
+            <w:noProof/>
+            <w:lang w:val="en-US"/>
+          </w:rPr>
+          <w:t>Màn hình Sản phẩm</w:t>
+        </w:r>
+        <w:r>
+          <w:rPr>
+            <w:noProof/>
+            <w:webHidden/>
+          </w:rPr>
+          <w:tab/>
+        </w:r>
+        <w:r>
+          <w:rPr>
+            <w:noProof/>
+            <w:webHidden/>
+          </w:rPr>
+          <w:fldChar w:fldCharType="begin"/>
+        </w:r>
+        <w:r>
+          <w:rPr>
+            <w:noProof/>
+            <w:webHidden/>
+          </w:rPr>
+          <w:instrText xml:space="preserve"> PAGEREF _Toc12173844 \h </w:instrText>
+        </w:r>
+        <w:r>
+          <w:rPr>
+            <w:noProof/>
+            <w:webHidden/>
+          </w:rPr>
+        </w:r>
+        <w:r>
+          <w:rPr>
+            <w:noProof/>
+            <w:webHidden/>
+          </w:rPr>
+          <w:fldChar w:fldCharType="separate"/>
+        </w:r>
+        <w:r>
+          <w:rPr>
+            <w:noProof/>
+            <w:webHidden/>
+          </w:rPr>
+          <w:t>5</w:t>
+        </w:r>
+        <w:r>
+          <w:rPr>
+            <w:noProof/>
+            <w:webHidden/>
+          </w:rPr>
+          <w:fldChar w:fldCharType="end"/>
+        </w:r>
+      </w:hyperlink>
+    </w:p>
+    <w:p>
+      <w:pPr>
+        <w:pStyle w:val="Mucluc2"/>
+        <w:tabs>
+          <w:tab w:val="left" w:pos="1000"/>
+        </w:tabs>
+        <w:rPr>
+          <w:rFonts w:asciiTheme="minorHAnsi" w:eastAsiaTheme="minorEastAsia" w:hAnsiTheme="minorHAnsi" w:cstheme="minorBidi"/>
+          <w:noProof/>
+          <w:sz w:val="22"/>
+          <w:szCs w:val="22"/>
+          <w:lang w:val="en-US"/>
+        </w:rPr>
+      </w:pPr>
+      <w:hyperlink w:anchor="_Toc12173845" w:history="1">
         <w:r>
           <w:rPr>
             <w:rStyle w:val="Siuktni"/>
@@ -2214,7 +2212,7 @@
             <w:noProof/>
             <w:lang w:val="en-US"/>
           </w:rPr>
-          <w:t>Màn hình Thống kê</w:t>
+          <w:t>Màn hình Phân loại</w:t>
         </w:r>
         <w:r>
           <w:rPr>
@@ -2235,7 +2233,7 @@
             <w:noProof/>
             <w:webHidden/>
           </w:rPr>
-          <w:instrText xml:space="preserve"> PAGEREF _Toc10665777 \h </w:instrText>
+          <w:instrText xml:space="preserve"> PAGEREF _Toc12173845 \h </w:instrText>
         </w:r>
         <w:r>
           <w:rPr>
@@ -2280,7 +2278,7 @@
           <w:lang w:val="en-US"/>
         </w:rPr>
       </w:pPr>
-      <w:hyperlink w:anchor="_Toc10665778" w:history="1">
+      <w:hyperlink w:anchor="_Toc12173846" w:history="1">
         <w:r>
           <w:rPr>
             <w:rStyle w:val="Siuktni"/>
@@ -2328,7 +2326,7 @@
             <w:noProof/>
             <w:webHidden/>
           </w:rPr>
-          <w:instrText xml:space="preserve"> PAGEREF _Toc10665778 \h </w:instrText>
+          <w:instrText xml:space="preserve"> PAGEREF _Toc12173846 \h </w:instrText>
         </w:r>
         <w:r>
           <w:rPr>
@@ -2373,7 +2371,7 @@
           <w:lang w:val="en-US"/>
         </w:rPr>
       </w:pPr>
-      <w:hyperlink w:anchor="_Toc10665779" w:history="1">
+      <w:hyperlink w:anchor="_Toc12173847" w:history="1">
         <w:r>
           <w:rPr>
             <w:rStyle w:val="Siuktni"/>
@@ -2421,7 +2419,7 @@
             <w:noProof/>
             <w:webHidden/>
           </w:rPr>
-          <w:instrText xml:space="preserve"> PAGEREF _Toc10665779 \h </w:instrText>
+          <w:instrText xml:space="preserve"> PAGEREF _Toc12173847 \h </w:instrText>
         </w:r>
         <w:r>
           <w:rPr>
@@ -2481,6 +2479,8 @@
         </w:rPr>
         <w:br w:type="page"/>
       </w:r>
+      <w:bookmarkStart w:id="0" w:name="_GoBack"/>
+      <w:bookmarkEnd w:id="0"/>
     </w:p>
     <w:p>
       <w:pPr>
@@ -2489,7 +2489,7 @@
         <w:jc w:val="both"/>
       </w:pPr>
       <w:bookmarkStart w:id="1" w:name="_Toc176926925"/>
-      <w:bookmarkStart w:id="2" w:name="_Toc10665771"/>
+      <w:bookmarkStart w:id="2" w:name="_Toc12173839"/>
       <w:r>
         <w:lastRenderedPageBreak/>
         <w:t xml:space="preserve">Danh </w:t>
@@ -3749,7 +3749,7 @@
         <w:jc w:val="both"/>
       </w:pPr>
       <w:bookmarkStart w:id="3" w:name="_Toc176926926"/>
-      <w:bookmarkStart w:id="4" w:name="_Toc10665772"/>
+      <w:bookmarkStart w:id="4" w:name="_Toc12173840"/>
       <w:r>
         <w:t xml:space="preserve">Mô </w:t>
       </w:r>
@@ -3805,7 +3805,7 @@
         </w:rPr>
       </w:pPr>
       <w:bookmarkStart w:id="5" w:name="_Toc176926927"/>
-      <w:bookmarkStart w:id="6" w:name="_Toc10665773"/>
+      <w:bookmarkStart w:id="6" w:name="_Toc12173841"/>
       <w:proofErr w:type="spellStart"/>
       <w:r>
         <w:rPr>
@@ -5904,7 +5904,7 @@
         </w:rPr>
       </w:pPr>
       <w:bookmarkStart w:id="7" w:name="_Toc176926928"/>
-      <w:bookmarkStart w:id="8" w:name="_Toc10665774"/>
+      <w:bookmarkStart w:id="8" w:name="_Toc12173842"/>
       <w:proofErr w:type="spellStart"/>
       <w:r>
         <w:rPr>
@@ -7088,7 +7088,7 @@
           <w:lang w:val="en-US"/>
         </w:rPr>
       </w:pPr>
-      <w:bookmarkStart w:id="9" w:name="_Toc10665775"/>
+      <w:bookmarkStart w:id="9" w:name="_Toc12173843"/>
       <w:proofErr w:type="spellStart"/>
       <w:r>
         <w:rPr>
@@ -7652,7 +7652,7 @@
           <w:lang w:val="en-US"/>
         </w:rPr>
       </w:pPr>
-      <w:bookmarkStart w:id="10" w:name="_Toc10665776"/>
+      <w:bookmarkStart w:id="10" w:name="_Toc12173844"/>
       <w:proofErr w:type="spellStart"/>
       <w:r>
         <w:rPr>
@@ -7689,7 +7689,6 @@
         </w:rPr>
         <w:t xml:space="preserve"> </w:t>
       </w:r>
-      <w:bookmarkEnd w:id="10"/>
       <w:proofErr w:type="spellStart"/>
       <w:r>
         <w:rPr>
@@ -7717,6 +7716,7 @@
         </w:rPr>
         <w:t>phẩm</w:t>
       </w:r>
+      <w:bookmarkEnd w:id="10"/>
       <w:proofErr w:type="spellEnd"/>
     </w:p>
     <w:p>
@@ -8155,7 +8155,7 @@
           <w:lang w:val="en-US"/>
         </w:rPr>
       </w:pPr>
-      <w:bookmarkStart w:id="11" w:name="_Toc10665777"/>
+      <w:bookmarkStart w:id="11" w:name="_Toc12173845"/>
       <w:proofErr w:type="spellStart"/>
       <w:r>
         <w:rPr>
@@ -8193,7 +8193,6 @@
         </w:rPr>
         <w:t xml:space="preserve"> </w:t>
       </w:r>
-      <w:bookmarkEnd w:id="11"/>
       <w:proofErr w:type="spellStart"/>
       <w:r>
         <w:rPr>
@@ -8221,6 +8220,7 @@
         </w:rPr>
         <w:t>loại</w:t>
       </w:r>
+      <w:bookmarkEnd w:id="11"/>
       <w:proofErr w:type="spellEnd"/>
     </w:p>
     <w:p>
@@ -8457,7 +8457,21 @@
         <w:rPr>
           <w:lang w:val="en-US"/>
         </w:rPr>
-        <w:t>, sửa.</w:t>
+        <w:t xml:space="preserve">, </w:t>
+      </w:r>
+      <w:proofErr w:type="spellStart"/>
+      <w:r>
+        <w:rPr>
+          <w:lang w:val="en-US"/>
+        </w:rPr>
+        <w:t>sửa</w:t>
+      </w:r>
+      <w:proofErr w:type="spellEnd"/>
+      <w:r>
+        <w:rPr>
+          <w:lang w:val="en-US"/>
+        </w:rPr>
+        <w:t>.</w:t>
       </w:r>
     </w:p>
     <w:p>
@@ -8471,7 +8485,7 @@
           <w:lang w:val="en-US"/>
         </w:rPr>
       </w:pPr>
-      <w:bookmarkStart w:id="12" w:name="_Toc10665778"/>
+      <w:bookmarkStart w:id="12" w:name="_Toc12173846"/>
       <w:proofErr w:type="spellStart"/>
       <w:r>
         <w:rPr>
@@ -8981,7 +8995,7 @@
           <w:lang w:val="en-US"/>
         </w:rPr>
       </w:pPr>
-      <w:bookmarkStart w:id="13" w:name="_Toc10665779"/>
+      <w:bookmarkStart w:id="13" w:name="_Toc12173847"/>
       <w:proofErr w:type="spellStart"/>
       <w:r>
         <w:rPr>
@@ -13166,7 +13180,7 @@
 </file>
 
 <file path=customXml/itemProps1.xml><?xml version="1.0" encoding="utf-8"?>
-<ds:datastoreItem xmlns:ds="http://schemas.openxmlformats.org/officeDocument/2006/customXml" ds:itemID="{17D2D42A-7342-4B2E-A8F0-FA0D712F32AF}">
+<ds:datastoreItem xmlns:ds="http://schemas.openxmlformats.org/officeDocument/2006/customXml" ds:itemID="{01DF94AE-800F-4277-94DD-BBD8AA944ED1}">
   <ds:schemaRefs>
     <ds:schemaRef ds:uri="http://schemas.openxmlformats.org/officeDocument/2006/bibliography"/>
   </ds:schemaRefs>

</xml_diff>